<commit_message>
this is the new update of the GUI
</commit_message>
<xml_diff>
--- a/newDoc.docx
+++ b/newDoc.docx
@@ -316,7 +316,7 @@
             </w:pPr>
             <w:r>
               <w:rPr/>
-              <w:t xml:space="preserve">2023-01-11</w:t>
+              <w:t xml:space="preserve">2023-01-12</w:t>
             </w:r>
           </w:p>
         </w:tc>
@@ -456,7 +456,25 @@
             </w:pPr>
             <w:r>
               <w:rPr/>
-              <w:t xml:space="preserve">body</w:t>
+              <w:t xml:space="preserve">asd</w:t>
+              <w:br/>
+              <w:t xml:space="preserve">sad</w:t>
+              <w:br/>
+              <w:t xml:space="preserve">sad</w:t>
+              <w:br/>
+              <w:t xml:space="preserve">ds</w:t>
+              <w:br/>
+              <w:t xml:space="preserve">a</w:t>
+              <w:br/>
+              <w:t xml:space="preserve">dsa</w:t>
+              <w:br/>
+              <w:t xml:space="preserve">dsa</w:t>
+              <w:br/>
+              <w:t xml:space="preserve">dsa</w:t>
+              <w:br/>
+              <w:t xml:space="preserve">ds</w:t>
+              <w:br/>
+              <w:t xml:space="preserve">a</w:t>
             </w:r>
           </w:p>
         </w:tc>
@@ -548,9 +566,7 @@
             </w:pPr>
             <w:r>
               <w:rPr/>
-              <w:t xml:space="preserve">awdadwawd</w:t>
-              <w:br/>
-              <w:t xml:space="preserve">awdawddawdaw</w:t>
+              <w:t xml:space="preserve">hello</w:t>
             </w:r>
           </w:p>
         </w:tc>
@@ -694,7 +710,7 @@
               <a:graphicData uri="http://schemas.openxmlformats.org/drawingml/2006/picture">
                 <pic:pic>
                   <pic:nvPicPr>
-                    <pic:cNvPr id="0" name="323075633_711459133887357_4118682200664943920_n.jpg"/>
+                    <pic:cNvPr id="0" name="317138321_456849489726241_6263267406708751993_n.jpg"/>
                     <pic:cNvPicPr/>
                   </pic:nvPicPr>
                   <pic:blipFill>

</xml_diff>